<commit_message>
finished design, starting test plan
</commit_message>
<xml_diff>
--- a/NeaGameDocs/Analysis.docx
+++ b/NeaGameDocs/Analysis.docx
@@ -210,21 +210,7 @@
         <w:rPr>
           <w:rFonts w:ascii="Bookman Old Style" w:hAnsi="Bookman Old Style" w:cs="Biome"/>
         </w:rPr>
-        <w:t xml:space="preserve"> Noah, Tyler, Matthew, </w:t>
-      </w:r>
-      <w:proofErr w:type="gramStart"/>
-      <w:r>
-        <w:rPr>
-          <w:rFonts w:ascii="Bookman Old Style" w:hAnsi="Bookman Old Style" w:cs="Biome"/>
-        </w:rPr>
-        <w:t>Elliott</w:t>
-      </w:r>
-      <w:proofErr w:type="gramEnd"/>
-      <w:r>
-        <w:rPr>
-          <w:rFonts w:ascii="Bookman Old Style" w:hAnsi="Bookman Old Style" w:cs="Biome"/>
-        </w:rPr>
-        <w:t xml:space="preserve"> and Toby</w:t>
+        <w:t xml:space="preserve"> Noah, Tyler, Matthew, Elliott and Toby</w:t>
       </w:r>
       <w:r>
         <w:rPr>
@@ -285,21 +271,7 @@
         <w:rPr>
           <w:rFonts w:ascii="Bookman Old Style" w:hAnsi="Bookman Old Style" w:cs="Biome"/>
         </w:rPr>
-        <w:t xml:space="preserve"> the idea of multiple enemies </w:t>
-      </w:r>
-      <w:proofErr w:type="gramStart"/>
-      <w:r>
-        <w:rPr>
-          <w:rFonts w:ascii="Bookman Old Style" w:hAnsi="Bookman Old Style" w:cs="Biome"/>
-        </w:rPr>
-        <w:t>in order to</w:t>
-      </w:r>
-      <w:proofErr w:type="gramEnd"/>
-      <w:r>
-        <w:rPr>
-          <w:rFonts w:ascii="Bookman Old Style" w:hAnsi="Bookman Old Style" w:cs="Biome"/>
-        </w:rPr>
-        <w:t xml:space="preserve"> increase difficulty and improve the gameplay.</w:t>
+        <w:t xml:space="preserve"> the idea of multiple enemies in order to increase difficulty and improve the gameplay.</w:t>
       </w:r>
     </w:p>
     <w:p>
@@ -424,16 +396,8 @@
         <w:rPr>
           <w:rFonts w:ascii="Bookman Old Style" w:hAnsi="Bookman Old Style" w:cs="Biome"/>
         </w:rPr>
-        <w:t xml:space="preserve"> and a </w:t>
-      </w:r>
-      <w:proofErr w:type="gramStart"/>
-      <w:r>
-        <w:rPr>
-          <w:rFonts w:ascii="Bookman Old Style" w:hAnsi="Bookman Old Style" w:cs="Biome"/>
-        </w:rPr>
-        <w:t>dash</w:t>
-      </w:r>
-      <w:proofErr w:type="gramEnd"/>
+        <w:t xml:space="preserve"> and a dash</w:t>
+      </w:r>
     </w:p>
     <w:p>
       <w:pPr>
@@ -510,16 +474,8 @@
         <w:rPr>
           <w:rFonts w:ascii="Bookman Old Style" w:hAnsi="Bookman Old Style" w:cs="Biome"/>
         </w:rPr>
-        <w:t xml:space="preserve">A GUI to allow the user to select the level they want to </w:t>
-      </w:r>
-      <w:proofErr w:type="gramStart"/>
-      <w:r>
-        <w:rPr>
-          <w:rFonts w:ascii="Bookman Old Style" w:hAnsi="Bookman Old Style" w:cs="Biome"/>
-        </w:rPr>
-        <w:t>play</w:t>
-      </w:r>
-      <w:proofErr w:type="gramEnd"/>
+        <w:t>A GUI to allow the user to select the level they want to play</w:t>
+      </w:r>
     </w:p>
     <w:p>
       <w:pPr>
@@ -573,16 +529,8 @@
         <w:rPr>
           <w:rFonts w:ascii="Bookman Old Style" w:hAnsi="Bookman Old Style" w:cs="Biome"/>
         </w:rPr>
-        <w:t xml:space="preserve">The Game should provide a navigable </w:t>
-      </w:r>
-      <w:proofErr w:type="gramStart"/>
-      <w:r>
-        <w:rPr>
-          <w:rFonts w:ascii="Bookman Old Style" w:hAnsi="Bookman Old Style" w:cs="Biome"/>
-        </w:rPr>
-        <w:t>GUI</w:t>
-      </w:r>
-      <w:proofErr w:type="gramEnd"/>
+        <w:t>The Game should provide a navigable GUI</w:t>
+      </w:r>
     </w:p>
     <w:p>
       <w:pPr>
@@ -647,16 +595,20 @@
         <w:rPr>
           <w:rFonts w:ascii="Bookman Old Style" w:hAnsi="Bookman Old Style" w:cs="Biome"/>
         </w:rPr>
-        <w:t xml:space="preserve">The Level Selection Screen shows the user all the levels they have </w:t>
-      </w:r>
-      <w:proofErr w:type="gramStart"/>
+        <w:t>The Level Selection Screen shows the user all the levels</w:t>
+      </w:r>
+      <w:r>
+        <w:rPr>
+          <w:rFonts w:ascii="Bookman Old Style" w:hAnsi="Bookman Old Style" w:cs="Biome"/>
+        </w:rPr>
+        <w:t xml:space="preserve"> that the player has </w:t>
+      </w:r>
       <w:r>
         <w:rPr>
           <w:rFonts w:ascii="Bookman Old Style" w:hAnsi="Bookman Old Style" w:cs="Biome"/>
         </w:rPr>
         <w:t>unlocked</w:t>
       </w:r>
-      <w:proofErr w:type="gramEnd"/>
     </w:p>
     <w:p>
       <w:pPr>
@@ -825,16 +777,8 @@
         <w:rPr>
           <w:rFonts w:ascii="Bookman Old Style" w:hAnsi="Bookman Old Style" w:cs="Biome"/>
         </w:rPr>
-        <w:t xml:space="preserve">The player will be able to run left and right, jump, dash and wall </w:t>
-      </w:r>
-      <w:proofErr w:type="gramStart"/>
-      <w:r>
-        <w:rPr>
-          <w:rFonts w:ascii="Bookman Old Style" w:hAnsi="Bookman Old Style" w:cs="Biome"/>
-        </w:rPr>
-        <w:t>jump</w:t>
-      </w:r>
-      <w:proofErr w:type="gramEnd"/>
+        <w:t>The player will be able to run left and right, jump, dash and wall jump</w:t>
+      </w:r>
     </w:p>
     <w:p>
       <w:pPr>
@@ -881,16 +825,8 @@
         <w:rPr>
           <w:rFonts w:ascii="Bookman Old Style" w:hAnsi="Bookman Old Style" w:cs="Biome"/>
         </w:rPr>
-        <w:t xml:space="preserve">speed difference of the player’s current speed and their target </w:t>
-      </w:r>
-      <w:proofErr w:type="gramStart"/>
-      <w:r>
-        <w:rPr>
-          <w:rFonts w:ascii="Bookman Old Style" w:hAnsi="Bookman Old Style" w:cs="Biome"/>
-        </w:rPr>
-        <w:t>speed</w:t>
-      </w:r>
-      <w:proofErr w:type="gramEnd"/>
+        <w:t>speed difference of the player’s current speed and their target speed</w:t>
+      </w:r>
     </w:p>
     <w:p>
       <w:pPr>
@@ -907,16 +843,8 @@
         <w:rPr>
           <w:rFonts w:ascii="Bookman Old Style" w:hAnsi="Bookman Old Style" w:cs="Biome"/>
         </w:rPr>
-        <w:t xml:space="preserve">The jump will allow the player to travel vertically </w:t>
-      </w:r>
-      <w:proofErr w:type="gramStart"/>
-      <w:r>
-        <w:rPr>
-          <w:rFonts w:ascii="Bookman Old Style" w:hAnsi="Bookman Old Style" w:cs="Biome"/>
-        </w:rPr>
-        <w:t>upwards</w:t>
-      </w:r>
-      <w:proofErr w:type="gramEnd"/>
+        <w:t>The jump will allow the player to travel vertically upwards</w:t>
+      </w:r>
     </w:p>
     <w:p>
       <w:pPr>
@@ -957,16 +885,8 @@
         <w:rPr>
           <w:rFonts w:ascii="Bookman Old Style" w:hAnsi="Bookman Old Style" w:cs="Biome"/>
         </w:rPr>
-        <w:t xml:space="preserve"> will also be implemented which means that if the player presses the jump button a fraction too late and are not on the ground the player can still </w:t>
-      </w:r>
-      <w:proofErr w:type="gramStart"/>
-      <w:r>
-        <w:rPr>
-          <w:rFonts w:ascii="Bookman Old Style" w:hAnsi="Bookman Old Style" w:cs="Biome"/>
-        </w:rPr>
-        <w:t>jump</w:t>
-      </w:r>
-      <w:proofErr w:type="gramEnd"/>
+        <w:t xml:space="preserve"> will also be implemented which means that if the player presses the jump button a fraction too late and are not on the ground the player can still jump</w:t>
+      </w:r>
     </w:p>
     <w:p>
       <w:pPr>
@@ -983,21 +903,7 @@
         <w:rPr>
           <w:rFonts w:ascii="Bookman Old Style" w:hAnsi="Bookman Old Style" w:cs="Biome"/>
         </w:rPr>
-        <w:t xml:space="preserve">There will also be jump buffering so that if the user presses the jump button slightly too early the player will still jump the </w:t>
-      </w:r>
-      <w:proofErr w:type="gramStart"/>
-      <w:r>
-        <w:rPr>
-          <w:rFonts w:ascii="Bookman Old Style" w:hAnsi="Bookman Old Style" w:cs="Biome"/>
-        </w:rPr>
-        <w:t>moment</w:t>
-      </w:r>
-      <w:proofErr w:type="gramEnd"/>
-      <w:r>
-        <w:rPr>
-          <w:rFonts w:ascii="Bookman Old Style" w:hAnsi="Bookman Old Style" w:cs="Biome"/>
-        </w:rPr>
-        <w:t xml:space="preserve"> they touch the ground</w:t>
+        <w:t>There will also be jump buffering so that if the user presses the jump button slightly too early the player will still jump the moment they touch the ground</w:t>
       </w:r>
     </w:p>
     <w:p>
@@ -1087,14 +993,7 @@
         <w:rPr>
           <w:rFonts w:ascii="Bookman Old Style" w:hAnsi="Bookman Old Style" w:cs="Biome"/>
         </w:rPr>
-        <w:t xml:space="preserve">The player will also be able to jump off </w:t>
-      </w:r>
-      <w:proofErr w:type="gramStart"/>
-      <w:r>
-        <w:rPr>
-          <w:rFonts w:ascii="Bookman Old Style" w:hAnsi="Bookman Old Style" w:cs="Biome"/>
-        </w:rPr>
-        <w:t>wall</w:t>
+        <w:t>The player will also be able to jump off wall</w:t>
       </w:r>
       <w:r>
         <w:rPr>
@@ -1102,7 +1001,6 @@
         </w:rPr>
         <w:t>s</w:t>
       </w:r>
-      <w:proofErr w:type="gramEnd"/>
     </w:p>
     <w:p>
       <w:pPr>
@@ -1126,16 +1024,8 @@
         <w:rPr>
           <w:rFonts w:ascii="Bookman Old Style" w:hAnsi="Bookman Old Style" w:cs="Biome"/>
         </w:rPr>
-        <w:t xml:space="preserve">There will be multiple levels that will increase in </w:t>
-      </w:r>
-      <w:proofErr w:type="gramStart"/>
-      <w:r>
-        <w:rPr>
-          <w:rFonts w:ascii="Bookman Old Style" w:hAnsi="Bookman Old Style" w:cs="Biome"/>
-        </w:rPr>
-        <w:t>difficulty</w:t>
-      </w:r>
-      <w:proofErr w:type="gramEnd"/>
+        <w:t>There will be multiple levels that will increase in difficulty</w:t>
+      </w:r>
     </w:p>
     <w:p>
       <w:pPr>
@@ -1206,16 +1096,8 @@
         <w:rPr>
           <w:rFonts w:ascii="Bookman Old Style" w:hAnsi="Bookman Old Style" w:cs="Biome"/>
         </w:rPr>
-        <w:t xml:space="preserve"> and </w:t>
-      </w:r>
-      <w:proofErr w:type="gramStart"/>
-      <w:r>
-        <w:rPr>
-          <w:rFonts w:ascii="Bookman Old Style" w:hAnsi="Bookman Old Style" w:cs="Biome"/>
-        </w:rPr>
-        <w:t>dashes</w:t>
-      </w:r>
-      <w:proofErr w:type="gramEnd"/>
+        <w:t xml:space="preserve"> and dashes</w:t>
+      </w:r>
     </w:p>
     <w:p>
       <w:pPr>
@@ -1240,17 +1122,8 @@
         <w:rPr>
           <w:rFonts w:ascii="Bookman Old Style" w:hAnsi="Bookman Old Style" w:cs="Biome"/>
         </w:rPr>
-        <w:lastRenderedPageBreak/>
-        <w:t xml:space="preserve">There will be one player on one machine that saves the levels that the player has </w:t>
-      </w:r>
-      <w:proofErr w:type="gramStart"/>
-      <w:r>
-        <w:rPr>
-          <w:rFonts w:ascii="Bookman Old Style" w:hAnsi="Bookman Old Style" w:cs="Biome"/>
-        </w:rPr>
-        <w:t>unlocked</w:t>
-      </w:r>
-      <w:proofErr w:type="gramEnd"/>
+        <w:t>There will be one player on one machine that saves the levels that the player has unlocked</w:t>
+      </w:r>
     </w:p>
     <w:p>
       <w:pPr>
@@ -1267,16 +1140,8 @@
         <w:rPr>
           <w:rFonts w:ascii="Bookman Old Style" w:hAnsi="Bookman Old Style" w:cs="Biome"/>
         </w:rPr>
-        <w:t xml:space="preserve">As the user unlocks levels by completing the previous one, the levels that the user has unlocked are </w:t>
-      </w:r>
-      <w:proofErr w:type="gramStart"/>
-      <w:r>
-        <w:rPr>
-          <w:rFonts w:ascii="Bookman Old Style" w:hAnsi="Bookman Old Style" w:cs="Biome"/>
-        </w:rPr>
-        <w:t>saved</w:t>
-      </w:r>
-      <w:proofErr w:type="gramEnd"/>
+        <w:t>As the user unlocks levels by completing the previous one, the levels that the user has unlocked are saved</w:t>
+      </w:r>
     </w:p>
     <w:p>
       <w:pPr>
@@ -1293,16 +1158,8 @@
         <w:rPr>
           <w:rFonts w:ascii="Bookman Old Style" w:hAnsi="Bookman Old Style" w:cs="Biome"/>
         </w:rPr>
-        <w:t xml:space="preserve">This game is saved locally onto the user’s </w:t>
-      </w:r>
-      <w:proofErr w:type="gramStart"/>
-      <w:r>
-        <w:rPr>
-          <w:rFonts w:ascii="Bookman Old Style" w:hAnsi="Bookman Old Style" w:cs="Biome"/>
-        </w:rPr>
-        <w:t>machine</w:t>
-      </w:r>
-      <w:proofErr w:type="gramEnd"/>
+        <w:t>This game is saved locally onto the user’s machine</w:t>
+      </w:r>
     </w:p>
     <w:p>
       <w:pPr>
@@ -1521,7 +1378,6 @@
           <w:rFonts w:ascii="Bookman Old Style" w:hAnsi="Bookman Old Style" w:cs="Biome"/>
           <w:u w:val="single"/>
         </w:rPr>
-        <w:lastRenderedPageBreak/>
         <w:t>What is Out of Scope?</w:t>
       </w:r>
     </w:p>
@@ -1541,16 +1397,8 @@
         <w:rPr>
           <w:rFonts w:ascii="Bookman Old Style" w:hAnsi="Bookman Old Style" w:cs="Biome"/>
         </w:rPr>
-        <w:t xml:space="preserve">An AI to show the player how to complete each level efficiently that learned by </w:t>
-      </w:r>
-      <w:proofErr w:type="gramStart"/>
-      <w:r>
-        <w:rPr>
-          <w:rFonts w:ascii="Bookman Old Style" w:hAnsi="Bookman Old Style" w:cs="Biome"/>
-        </w:rPr>
-        <w:t>itself</w:t>
-      </w:r>
-      <w:proofErr w:type="gramEnd"/>
+        <w:t>An AI to show the player how to complete each level efficiently that learned by itself</w:t>
+      </w:r>
     </w:p>
     <w:p>
       <w:pPr>
@@ -1930,16 +1778,8 @@
         <w:rPr>
           <w:rFonts w:ascii="Bookman Old Style" w:hAnsi="Bookman Old Style" w:cs="Biome"/>
         </w:rPr>
-        <w:t xml:space="preserve"> release, may need to be the dev </w:t>
-      </w:r>
-      <w:proofErr w:type="gramStart"/>
-      <w:r>
-        <w:rPr>
-          <w:rFonts w:ascii="Bookman Old Style" w:hAnsi="Bookman Old Style" w:cs="Biome"/>
-        </w:rPr>
-        <w:t>build</w:t>
-      </w:r>
-      <w:proofErr w:type="gramEnd"/>
+        <w:t xml:space="preserve"> release, may need to be the dev build</w:t>
+      </w:r>
     </w:p>
     <w:p>
       <w:pPr>
@@ -2012,16 +1852,8 @@
         <w:rPr>
           <w:rFonts w:ascii="Bookman Old Style" w:hAnsi="Bookman Old Style" w:cs="Biome"/>
         </w:rPr>
-        <w:t xml:space="preserve">A Windows machine will be needed to run the .exe </w:t>
-      </w:r>
-      <w:proofErr w:type="gramStart"/>
-      <w:r>
-        <w:rPr>
-          <w:rFonts w:ascii="Bookman Old Style" w:hAnsi="Bookman Old Style" w:cs="Biome"/>
-        </w:rPr>
-        <w:t>file</w:t>
-      </w:r>
-      <w:proofErr w:type="gramEnd"/>
+        <w:t>A Windows machine will be needed to run the .exe file</w:t>
+      </w:r>
     </w:p>
     <w:p>
       <w:pPr>
@@ -2039,16 +1871,8 @@
         <w:rPr>
           <w:rFonts w:ascii="Bookman Old Style" w:hAnsi="Bookman Old Style" w:cs="Biome"/>
         </w:rPr>
-        <w:t xml:space="preserve">The minimum tested specifications are an i31005G1 with 8GB </w:t>
-      </w:r>
-      <w:proofErr w:type="gramStart"/>
-      <w:r>
-        <w:rPr>
-          <w:rFonts w:ascii="Bookman Old Style" w:hAnsi="Bookman Old Style" w:cs="Biome"/>
-        </w:rPr>
-        <w:t>RAM</w:t>
-      </w:r>
-      <w:proofErr w:type="gramEnd"/>
+        <w:t>The minimum tested specifications are an i31005G1 with 8GB RAM</w:t>
+      </w:r>
     </w:p>
     <w:p>
       <w:pPr>

</xml_diff>